<commit_message>
finish admin controller,fix database,iterator assessment
</commit_message>
<xml_diff>
--- a/Doc/Model/status-config.docx
+++ b/Doc/Model/status-config.docx
@@ -2,30 +2,6 @@
 <file path=word/document.xml><?xml version="1.0" encoding="utf-8"?>
 <w:document xmlns:wpc="http://schemas.microsoft.com/office/word/2010/wordprocessingCanvas" xmlns:mc="http://schemas.openxmlformats.org/markup-compatibility/2006" xmlns:o="urn:schemas-microsoft-com:office:office" xmlns:r="http://schemas.openxmlformats.org/officeDocument/2006/relationships" xmlns:m="http://schemas.openxmlformats.org/officeDocument/2006/math" xmlns:v="urn:schemas-microsoft-com:vml" xmlns:wp14="http://schemas.microsoft.com/office/word/2010/wordprocessingDrawing" xmlns:wp="http://schemas.openxmlformats.org/drawingml/2006/wordprocessingDrawing" xmlns:w="http://schemas.openxmlformats.org/wordprocessingml/2006/main" xmlns:w14="http://schemas.microsoft.com/office/word/2010/wordml" xmlns:w10="urn:schemas-microsoft-com:office:word" xmlns:w15="http://schemas.microsoft.com/office/word/2012/wordml" xmlns:wpg="http://schemas.microsoft.com/office/word/2010/wordprocessingGroup" xmlns:wpi="http://schemas.microsoft.com/office/word/2010/wordprocessingInk" xmlns:wne="http://schemas.microsoft.com/office/word/2006/wordml" xmlns:wps="http://schemas.microsoft.com/office/word/2010/wordprocessingShape" xmlns:wpsCustomData="http://www.wps.cn/officeDocument/2013/wpsCustomData" mc:Ignorable="w14 w15 wp14">
   <w:body>
-    <w:p>
-      <w:pPr>
-        <w:jc w:val="center"/>
-        <w:rPr>
-          <w:rFonts w:hint="eastAsia"/>
-          <w:vertAlign w:val="baseline"/>
-          <w:lang w:val="en-US" w:eastAsia="zh-CN"/>
-        </w:rPr>
-      </w:pPr>
-      <w:r>
-        <w:rPr>
-          <w:rFonts w:hint="default"/>
-          <w:lang w:val="en-US" w:eastAsia="zh-CN"/>
-        </w:rPr>
-        <w:t>Status</w:t>
-      </w:r>
-      <w:r>
-        <w:rPr>
-          <w:rFonts w:hint="eastAsia"/>
-          <w:lang w:val="en-US" w:eastAsia="zh-CN"/>
-        </w:rPr>
-        <w:t>数值定义</w:t>
-      </w:r>
-    </w:p>
     <w:tbl>
       <w:tblPr>
         <w:tblStyle w:val="4"/>
@@ -977,10 +953,940 @@
           </w:p>
         </w:tc>
       </w:tr>
+      <w:tr>
+        <w:tblPrEx>
+          <w:tblBorders>
+            <w:top w:val="single" w:color="auto" w:sz="4" w:space="0"/>
+            <w:left w:val="single" w:color="auto" w:sz="4" w:space="0"/>
+            <w:bottom w:val="single" w:color="auto" w:sz="4" w:space="0"/>
+            <w:right w:val="single" w:color="auto" w:sz="4" w:space="0"/>
+            <w:insideH w:val="single" w:color="auto" w:sz="4" w:space="0"/>
+            <w:insideV w:val="single" w:color="auto" w:sz="4" w:space="0"/>
+          </w:tblBorders>
+          <w:tblLayout w:type="fixed"/>
+          <w:tblCellMar>
+            <w:top w:w="0" w:type="dxa"/>
+            <w:left w:w="108" w:type="dxa"/>
+            <w:bottom w:w="0" w:type="dxa"/>
+            <w:right w:w="108" w:type="dxa"/>
+          </w:tblCellMar>
+        </w:tblPrEx>
+        <w:tc>
+          <w:tcPr>
+            <w:tcW w:w="2177" w:type="dxa"/>
+            <w:vMerge w:val="restart"/>
+            <w:vAlign w:val="center"/>
+          </w:tcPr>
+          <w:p>
+            <w:pPr>
+              <w:jc w:val="center"/>
+              <w:rPr>
+                <w:rFonts w:hint="eastAsia"/>
+                <w:vertAlign w:val="baseline"/>
+                <w:lang w:val="en-US" w:eastAsia="zh-CN"/>
+              </w:rPr>
+            </w:pPr>
+            <w:r>
+              <w:rPr>
+                <w:rFonts w:hint="eastAsia"/>
+                <w:vertAlign w:val="baseline"/>
+                <w:lang w:val="en-US" w:eastAsia="zh-CN"/>
+              </w:rPr>
+              <w:t>PendingGame</w:t>
+            </w:r>
+          </w:p>
+        </w:tc>
+        <w:tc>
+          <w:tcPr>
+            <w:tcW w:w="3100" w:type="dxa"/>
+          </w:tcPr>
+          <w:p>
+            <w:pPr>
+              <w:jc w:val="center"/>
+              <w:rPr>
+                <w:rFonts w:hint="eastAsia"/>
+                <w:vertAlign w:val="baseline"/>
+                <w:lang w:val="en-US" w:eastAsia="zh-CN"/>
+              </w:rPr>
+            </w:pPr>
+            <w:r>
+              <w:rPr>
+                <w:rFonts w:hint="eastAsia"/>
+                <w:vertAlign w:val="baseline"/>
+                <w:lang w:val="en-US" w:eastAsia="zh-CN"/>
+              </w:rPr>
+              <w:t>0</w:t>
+            </w:r>
+          </w:p>
+        </w:tc>
+        <w:tc>
+          <w:tcPr>
+            <w:tcW w:w="3245" w:type="dxa"/>
+          </w:tcPr>
+          <w:p>
+            <w:pPr>
+              <w:jc w:val="center"/>
+              <w:rPr>
+                <w:rFonts w:hint="eastAsia"/>
+                <w:vertAlign w:val="baseline"/>
+                <w:lang w:val="en-US" w:eastAsia="zh-CN"/>
+              </w:rPr>
+            </w:pPr>
+            <w:r>
+              <w:rPr>
+                <w:rFonts w:hint="eastAsia"/>
+                <w:vertAlign w:val="baseline"/>
+                <w:lang w:val="en-US" w:eastAsia="zh-CN"/>
+              </w:rPr>
+              <w:t>未进行审核</w:t>
+            </w:r>
+          </w:p>
+        </w:tc>
+      </w:tr>
+      <w:tr>
+        <w:tblPrEx>
+          <w:tblBorders>
+            <w:top w:val="single" w:color="auto" w:sz="4" w:space="0"/>
+            <w:left w:val="single" w:color="auto" w:sz="4" w:space="0"/>
+            <w:bottom w:val="single" w:color="auto" w:sz="4" w:space="0"/>
+            <w:right w:val="single" w:color="auto" w:sz="4" w:space="0"/>
+            <w:insideH w:val="single" w:color="auto" w:sz="4" w:space="0"/>
+            <w:insideV w:val="single" w:color="auto" w:sz="4" w:space="0"/>
+          </w:tblBorders>
+          <w:tblLayout w:type="fixed"/>
+          <w:tblCellMar>
+            <w:top w:w="0" w:type="dxa"/>
+            <w:left w:w="108" w:type="dxa"/>
+            <w:bottom w:w="0" w:type="dxa"/>
+            <w:right w:w="108" w:type="dxa"/>
+          </w:tblCellMar>
+        </w:tblPrEx>
+        <w:tc>
+          <w:tcPr>
+            <w:tcW w:w="2177" w:type="dxa"/>
+            <w:vMerge w:val="continue"/>
+            <w:tcBorders/>
+          </w:tcPr>
+          <w:p>
+            <w:pPr>
+              <w:jc w:val="center"/>
+              <w:rPr>
+                <w:rFonts w:hint="eastAsia"/>
+                <w:vertAlign w:val="baseline"/>
+                <w:lang w:val="en-US" w:eastAsia="zh-CN"/>
+              </w:rPr>
+            </w:pPr>
+          </w:p>
+        </w:tc>
+        <w:tc>
+          <w:tcPr>
+            <w:tcW w:w="3100" w:type="dxa"/>
+          </w:tcPr>
+          <w:p>
+            <w:pPr>
+              <w:jc w:val="center"/>
+              <w:rPr>
+                <w:rFonts w:hint="eastAsia"/>
+                <w:vertAlign w:val="baseline"/>
+                <w:lang w:val="en-US" w:eastAsia="zh-CN"/>
+              </w:rPr>
+            </w:pPr>
+            <w:r>
+              <w:rPr>
+                <w:rFonts w:hint="eastAsia"/>
+                <w:vertAlign w:val="baseline"/>
+                <w:lang w:val="en-US" w:eastAsia="zh-CN"/>
+              </w:rPr>
+              <w:t>1</w:t>
+            </w:r>
+          </w:p>
+        </w:tc>
+        <w:tc>
+          <w:tcPr>
+            <w:tcW w:w="3245" w:type="dxa"/>
+          </w:tcPr>
+          <w:p>
+            <w:pPr>
+              <w:jc w:val="center"/>
+              <w:rPr>
+                <w:rFonts w:hint="eastAsia"/>
+                <w:vertAlign w:val="baseline"/>
+                <w:lang w:val="en-US" w:eastAsia="zh-CN"/>
+              </w:rPr>
+            </w:pPr>
+            <w:r>
+              <w:rPr>
+                <w:rFonts w:hint="eastAsia"/>
+                <w:vertAlign w:val="baseline"/>
+                <w:lang w:val="en-US" w:eastAsia="zh-CN"/>
+              </w:rPr>
+              <w:t>审核成功</w:t>
+            </w:r>
+          </w:p>
+        </w:tc>
+      </w:tr>
+      <w:tr>
+        <w:tblPrEx>
+          <w:tblBorders>
+            <w:top w:val="single" w:color="auto" w:sz="4" w:space="0"/>
+            <w:left w:val="single" w:color="auto" w:sz="4" w:space="0"/>
+            <w:bottom w:val="single" w:color="auto" w:sz="4" w:space="0"/>
+            <w:right w:val="single" w:color="auto" w:sz="4" w:space="0"/>
+            <w:insideH w:val="single" w:color="auto" w:sz="4" w:space="0"/>
+            <w:insideV w:val="single" w:color="auto" w:sz="4" w:space="0"/>
+          </w:tblBorders>
+          <w:tblLayout w:type="fixed"/>
+          <w:tblCellMar>
+            <w:top w:w="0" w:type="dxa"/>
+            <w:left w:w="108" w:type="dxa"/>
+            <w:bottom w:w="0" w:type="dxa"/>
+            <w:right w:w="108" w:type="dxa"/>
+          </w:tblCellMar>
+        </w:tblPrEx>
+        <w:tc>
+          <w:tcPr>
+            <w:tcW w:w="2177" w:type="dxa"/>
+            <w:vMerge w:val="continue"/>
+            <w:tcBorders/>
+          </w:tcPr>
+          <w:p>
+            <w:pPr>
+              <w:jc w:val="center"/>
+              <w:rPr>
+                <w:rFonts w:hint="eastAsia"/>
+                <w:vertAlign w:val="baseline"/>
+                <w:lang w:val="en-US" w:eastAsia="zh-CN"/>
+              </w:rPr>
+            </w:pPr>
+          </w:p>
+        </w:tc>
+        <w:tc>
+          <w:tcPr>
+            <w:tcW w:w="3100" w:type="dxa"/>
+          </w:tcPr>
+          <w:p>
+            <w:pPr>
+              <w:jc w:val="center"/>
+              <w:rPr>
+                <w:rFonts w:hint="eastAsia"/>
+                <w:vertAlign w:val="baseline"/>
+                <w:lang w:val="en-US" w:eastAsia="zh-CN"/>
+              </w:rPr>
+            </w:pPr>
+            <w:r>
+              <w:rPr>
+                <w:rFonts w:hint="eastAsia"/>
+                <w:vertAlign w:val="baseline"/>
+                <w:lang w:val="en-US" w:eastAsia="zh-CN"/>
+              </w:rPr>
+              <w:t>2</w:t>
+            </w:r>
+          </w:p>
+        </w:tc>
+        <w:tc>
+          <w:tcPr>
+            <w:tcW w:w="3245" w:type="dxa"/>
+          </w:tcPr>
+          <w:p>
+            <w:pPr>
+              <w:jc w:val="center"/>
+              <w:rPr>
+                <w:rFonts w:hint="eastAsia"/>
+                <w:vertAlign w:val="baseline"/>
+                <w:lang w:val="en-US" w:eastAsia="zh-CN"/>
+              </w:rPr>
+            </w:pPr>
+            <w:r>
+              <w:rPr>
+                <w:rFonts w:hint="eastAsia"/>
+                <w:vertAlign w:val="baseline"/>
+                <w:lang w:val="en-US" w:eastAsia="zh-CN"/>
+              </w:rPr>
+              <w:t>审核失败</w:t>
+            </w:r>
+          </w:p>
+        </w:tc>
+      </w:tr>
+      <w:tr>
+        <w:tblPrEx>
+          <w:tblBorders>
+            <w:top w:val="single" w:color="auto" w:sz="4" w:space="0"/>
+            <w:left w:val="single" w:color="auto" w:sz="4" w:space="0"/>
+            <w:bottom w:val="single" w:color="auto" w:sz="4" w:space="0"/>
+            <w:right w:val="single" w:color="auto" w:sz="4" w:space="0"/>
+            <w:insideH w:val="single" w:color="auto" w:sz="4" w:space="0"/>
+            <w:insideV w:val="single" w:color="auto" w:sz="4" w:space="0"/>
+          </w:tblBorders>
+          <w:tblLayout w:type="fixed"/>
+          <w:tblCellMar>
+            <w:top w:w="0" w:type="dxa"/>
+            <w:left w:w="108" w:type="dxa"/>
+            <w:bottom w:w="0" w:type="dxa"/>
+            <w:right w:w="108" w:type="dxa"/>
+          </w:tblCellMar>
+        </w:tblPrEx>
+        <w:tc>
+          <w:tcPr>
+            <w:tcW w:w="2177" w:type="dxa"/>
+            <w:vMerge w:val="restart"/>
+            <w:tcBorders/>
+            <w:vAlign w:val="center"/>
+          </w:tcPr>
+          <w:p>
+            <w:pPr>
+              <w:jc w:val="center"/>
+              <w:rPr>
+                <w:rFonts w:hint="eastAsia"/>
+                <w:vertAlign w:val="baseline"/>
+                <w:lang w:val="en-US" w:eastAsia="zh-CN"/>
+              </w:rPr>
+            </w:pPr>
+            <w:r>
+              <w:rPr>
+                <w:rFonts w:hint="eastAsia"/>
+                <w:vertAlign w:val="baseline"/>
+                <w:lang w:val="en-US" w:eastAsia="zh-CN"/>
+              </w:rPr>
+              <w:t>Offers</w:t>
+            </w:r>
+          </w:p>
+        </w:tc>
+        <w:tc>
+          <w:tcPr>
+            <w:tcW w:w="3100" w:type="dxa"/>
+          </w:tcPr>
+          <w:p>
+            <w:pPr>
+              <w:jc w:val="center"/>
+              <w:rPr>
+                <w:rFonts w:hint="eastAsia"/>
+                <w:vertAlign w:val="baseline"/>
+                <w:lang w:val="en-US" w:eastAsia="zh-CN"/>
+              </w:rPr>
+            </w:pPr>
+            <w:r>
+              <w:rPr>
+                <w:rFonts w:hint="eastAsia"/>
+                <w:vertAlign w:val="baseline"/>
+                <w:lang w:val="en-US" w:eastAsia="zh-CN"/>
+              </w:rPr>
+              <w:t>0</w:t>
+            </w:r>
+          </w:p>
+        </w:tc>
+        <w:tc>
+          <w:tcPr>
+            <w:tcW w:w="3245" w:type="dxa"/>
+          </w:tcPr>
+          <w:p>
+            <w:pPr>
+              <w:jc w:val="center"/>
+              <w:rPr>
+                <w:rFonts w:hint="eastAsia"/>
+                <w:vertAlign w:val="baseline"/>
+                <w:lang w:val="en-US" w:eastAsia="zh-CN"/>
+              </w:rPr>
+            </w:pPr>
+            <w:r>
+              <w:rPr>
+                <w:rFonts w:hint="eastAsia"/>
+                <w:vertAlign w:val="baseline"/>
+                <w:lang w:val="en-US" w:eastAsia="zh-CN"/>
+              </w:rPr>
+              <w:t>已删除/已完成交易</w:t>
+            </w:r>
+          </w:p>
+        </w:tc>
+      </w:tr>
+      <w:tr>
+        <w:tblPrEx>
+          <w:tblBorders>
+            <w:top w:val="single" w:color="auto" w:sz="4" w:space="0"/>
+            <w:left w:val="single" w:color="auto" w:sz="4" w:space="0"/>
+            <w:bottom w:val="single" w:color="auto" w:sz="4" w:space="0"/>
+            <w:right w:val="single" w:color="auto" w:sz="4" w:space="0"/>
+            <w:insideH w:val="single" w:color="auto" w:sz="4" w:space="0"/>
+            <w:insideV w:val="single" w:color="auto" w:sz="4" w:space="0"/>
+          </w:tblBorders>
+          <w:tblLayout w:type="fixed"/>
+          <w:tblCellMar>
+            <w:top w:w="0" w:type="dxa"/>
+            <w:left w:w="108" w:type="dxa"/>
+            <w:bottom w:w="0" w:type="dxa"/>
+            <w:right w:w="108" w:type="dxa"/>
+          </w:tblCellMar>
+        </w:tblPrEx>
+        <w:tc>
+          <w:tcPr>
+            <w:tcW w:w="2177" w:type="dxa"/>
+            <w:vMerge w:val="continue"/>
+            <w:tcBorders/>
+          </w:tcPr>
+          <w:p>
+            <w:pPr>
+              <w:jc w:val="center"/>
+              <w:rPr>
+                <w:rFonts w:hint="eastAsia"/>
+                <w:vertAlign w:val="baseline"/>
+                <w:lang w:val="en-US" w:eastAsia="zh-CN"/>
+              </w:rPr>
+            </w:pPr>
+          </w:p>
+        </w:tc>
+        <w:tc>
+          <w:tcPr>
+            <w:tcW w:w="3100" w:type="dxa"/>
+          </w:tcPr>
+          <w:p>
+            <w:pPr>
+              <w:jc w:val="center"/>
+              <w:rPr>
+                <w:rFonts w:hint="eastAsia"/>
+                <w:vertAlign w:val="baseline"/>
+                <w:lang w:val="en-US" w:eastAsia="zh-CN"/>
+              </w:rPr>
+            </w:pPr>
+            <w:r>
+              <w:rPr>
+                <w:rFonts w:hint="eastAsia"/>
+                <w:vertAlign w:val="baseline"/>
+                <w:lang w:val="en-US" w:eastAsia="zh-CN"/>
+              </w:rPr>
+              <w:t>1</w:t>
+            </w:r>
+          </w:p>
+        </w:tc>
+        <w:tc>
+          <w:tcPr>
+            <w:tcW w:w="3245" w:type="dxa"/>
+          </w:tcPr>
+          <w:p>
+            <w:pPr>
+              <w:jc w:val="center"/>
+              <w:rPr>
+                <w:rFonts w:hint="eastAsia"/>
+                <w:vertAlign w:val="baseline"/>
+                <w:lang w:val="en-US" w:eastAsia="zh-CN"/>
+              </w:rPr>
+            </w:pPr>
+            <w:r>
+              <w:rPr>
+                <w:rFonts w:hint="eastAsia"/>
+                <w:vertAlign w:val="baseline"/>
+                <w:lang w:val="en-US" w:eastAsia="zh-CN"/>
+              </w:rPr>
+              <w:t>已添加</w:t>
+            </w:r>
+          </w:p>
+        </w:tc>
+      </w:tr>
+      <w:tr>
+        <w:tblPrEx>
+          <w:tblBorders>
+            <w:top w:val="single" w:color="auto" w:sz="4" w:space="0"/>
+            <w:left w:val="single" w:color="auto" w:sz="4" w:space="0"/>
+            <w:bottom w:val="single" w:color="auto" w:sz="4" w:space="0"/>
+            <w:right w:val="single" w:color="auto" w:sz="4" w:space="0"/>
+            <w:insideH w:val="single" w:color="auto" w:sz="4" w:space="0"/>
+            <w:insideV w:val="single" w:color="auto" w:sz="4" w:space="0"/>
+          </w:tblBorders>
+          <w:tblLayout w:type="fixed"/>
+          <w:tblCellMar>
+            <w:top w:w="0" w:type="dxa"/>
+            <w:left w:w="108" w:type="dxa"/>
+            <w:bottom w:w="0" w:type="dxa"/>
+            <w:right w:w="108" w:type="dxa"/>
+          </w:tblCellMar>
+        </w:tblPrEx>
+        <w:tc>
+          <w:tcPr>
+            <w:tcW w:w="2177" w:type="dxa"/>
+            <w:vMerge w:val="restart"/>
+            <w:tcBorders/>
+            <w:vAlign w:val="center"/>
+          </w:tcPr>
+          <w:p>
+            <w:pPr>
+              <w:jc w:val="center"/>
+              <w:rPr>
+                <w:rFonts w:hint="eastAsia"/>
+                <w:vertAlign w:val="baseline"/>
+                <w:lang w:val="en-US" w:eastAsia="zh-CN"/>
+              </w:rPr>
+            </w:pPr>
+            <w:r>
+              <w:rPr>
+                <w:rFonts w:hint="eastAsia"/>
+                <w:vertAlign w:val="baseline"/>
+                <w:lang w:val="en-US" w:eastAsia="zh-CN"/>
+              </w:rPr>
+              <w:t>Wishes</w:t>
+            </w:r>
+          </w:p>
+        </w:tc>
+        <w:tc>
+          <w:tcPr>
+            <w:tcW w:w="3100" w:type="dxa"/>
+          </w:tcPr>
+          <w:p>
+            <w:pPr>
+              <w:jc w:val="center"/>
+              <w:rPr>
+                <w:rFonts w:hint="eastAsia"/>
+                <w:vertAlign w:val="baseline"/>
+                <w:lang w:val="en-US" w:eastAsia="zh-CN"/>
+              </w:rPr>
+            </w:pPr>
+            <w:r>
+              <w:rPr>
+                <w:rFonts w:hint="eastAsia"/>
+                <w:vertAlign w:val="baseline"/>
+                <w:lang w:val="en-US" w:eastAsia="zh-CN"/>
+              </w:rPr>
+              <w:t>0</w:t>
+            </w:r>
+          </w:p>
+        </w:tc>
+        <w:tc>
+          <w:tcPr>
+            <w:tcW w:w="3245" w:type="dxa"/>
+          </w:tcPr>
+          <w:p>
+            <w:pPr>
+              <w:jc w:val="center"/>
+              <w:rPr>
+                <w:rFonts w:hint="eastAsia"/>
+                <w:vertAlign w:val="baseline"/>
+                <w:lang w:val="en-US" w:eastAsia="zh-CN"/>
+              </w:rPr>
+            </w:pPr>
+            <w:r>
+              <w:rPr>
+                <w:rFonts w:hint="eastAsia"/>
+                <w:vertAlign w:val="baseline"/>
+                <w:lang w:val="en-US" w:eastAsia="zh-CN"/>
+              </w:rPr>
+              <w:t>已删除/已完成交易</w:t>
+            </w:r>
+          </w:p>
+        </w:tc>
+      </w:tr>
+      <w:tr>
+        <w:tblPrEx>
+          <w:tblBorders>
+            <w:top w:val="single" w:color="auto" w:sz="4" w:space="0"/>
+            <w:left w:val="single" w:color="auto" w:sz="4" w:space="0"/>
+            <w:bottom w:val="single" w:color="auto" w:sz="4" w:space="0"/>
+            <w:right w:val="single" w:color="auto" w:sz="4" w:space="0"/>
+            <w:insideH w:val="single" w:color="auto" w:sz="4" w:space="0"/>
+            <w:insideV w:val="single" w:color="auto" w:sz="4" w:space="0"/>
+          </w:tblBorders>
+          <w:tblLayout w:type="fixed"/>
+          <w:tblCellMar>
+            <w:top w:w="0" w:type="dxa"/>
+            <w:left w:w="108" w:type="dxa"/>
+            <w:bottom w:w="0" w:type="dxa"/>
+            <w:right w:w="108" w:type="dxa"/>
+          </w:tblCellMar>
+        </w:tblPrEx>
+        <w:tc>
+          <w:tcPr>
+            <w:tcW w:w="2177" w:type="dxa"/>
+            <w:vMerge w:val="continue"/>
+            <w:tcBorders/>
+          </w:tcPr>
+          <w:p>
+            <w:pPr>
+              <w:jc w:val="center"/>
+              <w:rPr>
+                <w:rFonts w:hint="eastAsia"/>
+                <w:vertAlign w:val="baseline"/>
+                <w:lang w:val="en-US" w:eastAsia="zh-CN"/>
+              </w:rPr>
+            </w:pPr>
+          </w:p>
+        </w:tc>
+        <w:tc>
+          <w:tcPr>
+            <w:tcW w:w="3100" w:type="dxa"/>
+          </w:tcPr>
+          <w:p>
+            <w:pPr>
+              <w:jc w:val="center"/>
+              <w:rPr>
+                <w:rFonts w:hint="eastAsia"/>
+                <w:vertAlign w:val="baseline"/>
+                <w:lang w:val="en-US" w:eastAsia="zh-CN"/>
+              </w:rPr>
+            </w:pPr>
+            <w:r>
+              <w:rPr>
+                <w:rFonts w:hint="eastAsia"/>
+                <w:vertAlign w:val="baseline"/>
+                <w:lang w:val="en-US" w:eastAsia="zh-CN"/>
+              </w:rPr>
+              <w:t>1</w:t>
+            </w:r>
+          </w:p>
+        </w:tc>
+        <w:tc>
+          <w:tcPr>
+            <w:tcW w:w="3245" w:type="dxa"/>
+          </w:tcPr>
+          <w:p>
+            <w:pPr>
+              <w:jc w:val="center"/>
+              <w:rPr>
+                <w:rFonts w:hint="eastAsia"/>
+                <w:vertAlign w:val="baseline"/>
+                <w:lang w:val="en-US" w:eastAsia="zh-CN"/>
+              </w:rPr>
+            </w:pPr>
+            <w:r>
+              <w:rPr>
+                <w:rFonts w:hint="eastAsia"/>
+                <w:vertAlign w:val="baseline"/>
+                <w:lang w:val="en-US" w:eastAsia="zh-CN"/>
+              </w:rPr>
+              <w:t>已添加</w:t>
+            </w:r>
+          </w:p>
+        </w:tc>
+      </w:tr>
     </w:tbl>
     <w:p>
+      <w:pPr>
+        <w:jc w:val="both"/>
+        <w:rPr>
+          <w:rFonts w:hint="eastAsia" w:eastAsia="宋体"/>
+          <w:lang w:val="en-US" w:eastAsia="zh-CN"/>
+        </w:rPr>
+      </w:pPr>
+    </w:p>
+    <w:p>
+      <w:pPr>
+        <w:jc w:val="both"/>
+        <w:rPr>
+          <w:rFonts w:hint="eastAsia" w:eastAsia="宋体"/>
+          <w:lang w:val="en-US" w:eastAsia="zh-CN"/>
+        </w:rPr>
+      </w:pPr>
       <w:bookmarkStart w:id="0" w:name="_GoBack"/>
       <w:bookmarkEnd w:id="0"/>
+    </w:p>
+    <w:p>
+      <w:pPr>
+        <w:jc w:val="both"/>
+        <w:rPr>
+          <w:rFonts w:hint="eastAsia" w:eastAsia="宋体"/>
+          <w:lang w:val="en-US" w:eastAsia="zh-CN"/>
+        </w:rPr>
+      </w:pPr>
+    </w:p>
+    <w:p>
+      <w:pPr>
+        <w:jc w:val="both"/>
+        <w:rPr>
+          <w:rFonts w:hint="eastAsia" w:eastAsia="宋体"/>
+          <w:lang w:val="en-US" w:eastAsia="zh-CN"/>
+        </w:rPr>
+      </w:pPr>
+    </w:p>
+    <w:tbl>
+      <w:tblPr>
+        <w:tblStyle w:val="4"/>
+        <w:tblW w:w="8522" w:type="dxa"/>
+        <w:tblInd w:w="0" w:type="dxa"/>
+        <w:tblBorders>
+          <w:top w:val="single" w:color="auto" w:sz="4" w:space="0"/>
+          <w:left w:val="single" w:color="auto" w:sz="4" w:space="0"/>
+          <w:bottom w:val="single" w:color="auto" w:sz="4" w:space="0"/>
+          <w:right w:val="single" w:color="auto" w:sz="4" w:space="0"/>
+          <w:insideH w:val="single" w:color="auto" w:sz="4" w:space="0"/>
+          <w:insideV w:val="single" w:color="auto" w:sz="4" w:space="0"/>
+        </w:tblBorders>
+        <w:tblLayout w:type="fixed"/>
+        <w:tblCellMar>
+          <w:left w:w="108" w:type="dxa"/>
+          <w:right w:w="108" w:type="dxa"/>
+        </w:tblCellMar>
+      </w:tblPr>
+      <w:tblGrid>
+        <w:gridCol w:w="2840"/>
+        <w:gridCol w:w="2841"/>
+        <w:gridCol w:w="2841"/>
+      </w:tblGrid>
+      <w:tr>
+        <w:tblPrEx>
+          <w:tblBorders>
+            <w:top w:val="single" w:color="auto" w:sz="4" w:space="0"/>
+            <w:left w:val="single" w:color="auto" w:sz="4" w:space="0"/>
+            <w:bottom w:val="single" w:color="auto" w:sz="4" w:space="0"/>
+            <w:right w:val="single" w:color="auto" w:sz="4" w:space="0"/>
+            <w:insideH w:val="single" w:color="auto" w:sz="4" w:space="0"/>
+            <w:insideV w:val="single" w:color="auto" w:sz="4" w:space="0"/>
+          </w:tblBorders>
+          <w:tblLayout w:type="fixed"/>
+          <w:tblCellMar>
+            <w:left w:w="108" w:type="dxa"/>
+            <w:right w:w="108" w:type="dxa"/>
+          </w:tblCellMar>
+        </w:tblPrEx>
+        <w:tc>
+          <w:tcPr>
+            <w:tcW w:w="2840" w:type="dxa"/>
+            <w:vAlign w:val="center"/>
+          </w:tcPr>
+          <w:p>
+            <w:pPr>
+              <w:jc w:val="center"/>
+              <w:rPr>
+                <w:rFonts w:hint="eastAsia" w:eastAsia="宋体"/>
+                <w:vertAlign w:val="baseline"/>
+                <w:lang w:val="en-US" w:eastAsia="zh-CN"/>
+              </w:rPr>
+            </w:pPr>
+            <w:r>
+              <w:rPr>
+                <w:rFonts w:hint="eastAsia"/>
+                <w:vertAlign w:val="baseline"/>
+                <w:lang w:val="en-US" w:eastAsia="zh-CN"/>
+              </w:rPr>
+              <w:t>实体</w:t>
+            </w:r>
+          </w:p>
+        </w:tc>
+        <w:tc>
+          <w:tcPr>
+            <w:tcW w:w="2841" w:type="dxa"/>
+            <w:vAlign w:val="center"/>
+          </w:tcPr>
+          <w:p>
+            <w:pPr>
+              <w:jc w:val="center"/>
+              <w:rPr>
+                <w:rFonts w:hint="eastAsia" w:eastAsia="宋体"/>
+                <w:vertAlign w:val="baseline"/>
+                <w:lang w:val="en-US" w:eastAsia="zh-CN"/>
+              </w:rPr>
+            </w:pPr>
+            <w:r>
+              <w:rPr>
+                <w:rFonts w:hint="eastAsia"/>
+                <w:vertAlign w:val="baseline"/>
+                <w:lang w:val="en-US" w:eastAsia="zh-CN"/>
+              </w:rPr>
+              <w:t>Role数值</w:t>
+            </w:r>
+          </w:p>
+        </w:tc>
+        <w:tc>
+          <w:tcPr>
+            <w:tcW w:w="2841" w:type="dxa"/>
+            <w:vAlign w:val="center"/>
+          </w:tcPr>
+          <w:p>
+            <w:pPr>
+              <w:jc w:val="center"/>
+              <w:rPr>
+                <w:rFonts w:hint="eastAsia" w:eastAsia="宋体"/>
+                <w:vertAlign w:val="baseline"/>
+                <w:lang w:val="en-US" w:eastAsia="zh-CN"/>
+              </w:rPr>
+            </w:pPr>
+            <w:r>
+              <w:rPr>
+                <w:rFonts w:hint="eastAsia"/>
+                <w:vertAlign w:val="baseline"/>
+                <w:lang w:val="en-US" w:eastAsia="zh-CN"/>
+              </w:rPr>
+              <w:t>含义</w:t>
+            </w:r>
+          </w:p>
+        </w:tc>
+      </w:tr>
+      <w:tr>
+        <w:tblPrEx>
+          <w:tblBorders>
+            <w:top w:val="single" w:color="auto" w:sz="4" w:space="0"/>
+            <w:left w:val="single" w:color="auto" w:sz="4" w:space="0"/>
+            <w:bottom w:val="single" w:color="auto" w:sz="4" w:space="0"/>
+            <w:right w:val="single" w:color="auto" w:sz="4" w:space="0"/>
+            <w:insideH w:val="single" w:color="auto" w:sz="4" w:space="0"/>
+            <w:insideV w:val="single" w:color="auto" w:sz="4" w:space="0"/>
+          </w:tblBorders>
+          <w:tblLayout w:type="fixed"/>
+          <w:tblCellMar>
+            <w:left w:w="108" w:type="dxa"/>
+            <w:right w:w="108" w:type="dxa"/>
+          </w:tblCellMar>
+        </w:tblPrEx>
+        <w:tc>
+          <w:tcPr>
+            <w:tcW w:w="2840" w:type="dxa"/>
+            <w:vMerge w:val="restart"/>
+            <w:vAlign w:val="center"/>
+          </w:tcPr>
+          <w:p>
+            <w:pPr>
+              <w:jc w:val="center"/>
+              <w:rPr>
+                <w:rFonts w:hint="eastAsia" w:eastAsia="宋体"/>
+                <w:vertAlign w:val="baseline"/>
+                <w:lang w:val="en-US" w:eastAsia="zh-CN"/>
+              </w:rPr>
+            </w:pPr>
+            <w:r>
+              <w:rPr>
+                <w:rFonts w:hint="eastAsia"/>
+                <w:vertAlign w:val="baseline"/>
+                <w:lang w:val="en-US" w:eastAsia="zh-CN"/>
+              </w:rPr>
+              <w:t>Users</w:t>
+            </w:r>
+          </w:p>
+        </w:tc>
+        <w:tc>
+          <w:tcPr>
+            <w:tcW w:w="2841" w:type="dxa"/>
+            <w:vAlign w:val="center"/>
+          </w:tcPr>
+          <w:p>
+            <w:pPr>
+              <w:jc w:val="center"/>
+              <w:rPr>
+                <w:rFonts w:hint="eastAsia" w:eastAsia="宋体"/>
+                <w:vertAlign w:val="baseline"/>
+                <w:lang w:val="en-US" w:eastAsia="zh-CN"/>
+              </w:rPr>
+            </w:pPr>
+            <w:r>
+              <w:rPr>
+                <w:rFonts w:hint="eastAsia"/>
+                <w:vertAlign w:val="baseline"/>
+                <w:lang w:val="en-US" w:eastAsia="zh-CN"/>
+              </w:rPr>
+              <w:t>0</w:t>
+            </w:r>
+          </w:p>
+        </w:tc>
+        <w:tc>
+          <w:tcPr>
+            <w:tcW w:w="2841" w:type="dxa"/>
+            <w:vAlign w:val="center"/>
+          </w:tcPr>
+          <w:p>
+            <w:pPr>
+              <w:jc w:val="center"/>
+              <w:rPr>
+                <w:rFonts w:hint="eastAsia" w:eastAsia="宋体"/>
+                <w:vertAlign w:val="baseline"/>
+                <w:lang w:val="en-US" w:eastAsia="zh-CN"/>
+              </w:rPr>
+            </w:pPr>
+            <w:r>
+              <w:rPr>
+                <w:rFonts w:hint="eastAsia"/>
+                <w:vertAlign w:val="baseline"/>
+                <w:lang w:val="en-US" w:eastAsia="zh-CN"/>
+              </w:rPr>
+              <w:t>用户</w:t>
+            </w:r>
+          </w:p>
+        </w:tc>
+      </w:tr>
+      <w:tr>
+        <w:tblPrEx>
+          <w:tblBorders>
+            <w:top w:val="single" w:color="auto" w:sz="4" w:space="0"/>
+            <w:left w:val="single" w:color="auto" w:sz="4" w:space="0"/>
+            <w:bottom w:val="single" w:color="auto" w:sz="4" w:space="0"/>
+            <w:right w:val="single" w:color="auto" w:sz="4" w:space="0"/>
+            <w:insideH w:val="single" w:color="auto" w:sz="4" w:space="0"/>
+            <w:insideV w:val="single" w:color="auto" w:sz="4" w:space="0"/>
+          </w:tblBorders>
+          <w:tblLayout w:type="fixed"/>
+          <w:tblCellMar>
+            <w:left w:w="108" w:type="dxa"/>
+            <w:right w:w="108" w:type="dxa"/>
+          </w:tblCellMar>
+        </w:tblPrEx>
+        <w:tc>
+          <w:tcPr>
+            <w:tcW w:w="2840" w:type="dxa"/>
+            <w:vMerge w:val="continue"/>
+            <w:tcBorders/>
+            <w:vAlign w:val="center"/>
+          </w:tcPr>
+          <w:p>
+            <w:pPr>
+              <w:jc w:val="center"/>
+              <w:rPr>
+                <w:rFonts w:hint="eastAsia" w:eastAsia="宋体"/>
+                <w:vertAlign w:val="baseline"/>
+                <w:lang w:val="en-US" w:eastAsia="zh-CN"/>
+              </w:rPr>
+            </w:pPr>
+          </w:p>
+        </w:tc>
+        <w:tc>
+          <w:tcPr>
+            <w:tcW w:w="2841" w:type="dxa"/>
+            <w:vAlign w:val="center"/>
+          </w:tcPr>
+          <w:p>
+            <w:pPr>
+              <w:jc w:val="center"/>
+              <w:rPr>
+                <w:rFonts w:hint="eastAsia" w:eastAsia="宋体"/>
+                <w:vertAlign w:val="baseline"/>
+                <w:lang w:val="en-US" w:eastAsia="zh-CN"/>
+              </w:rPr>
+            </w:pPr>
+            <w:r>
+              <w:rPr>
+                <w:rFonts w:hint="eastAsia"/>
+                <w:vertAlign w:val="baseline"/>
+                <w:lang w:val="en-US" w:eastAsia="zh-CN"/>
+              </w:rPr>
+              <w:t>1</w:t>
+            </w:r>
+          </w:p>
+        </w:tc>
+        <w:tc>
+          <w:tcPr>
+            <w:tcW w:w="2841" w:type="dxa"/>
+            <w:vAlign w:val="center"/>
+          </w:tcPr>
+          <w:p>
+            <w:pPr>
+              <w:jc w:val="center"/>
+              <w:rPr>
+                <w:rFonts w:hint="eastAsia" w:eastAsia="宋体"/>
+                <w:vertAlign w:val="baseline"/>
+                <w:lang w:val="en-US" w:eastAsia="zh-CN"/>
+              </w:rPr>
+            </w:pPr>
+            <w:r>
+              <w:rPr>
+                <w:rFonts w:hint="eastAsia"/>
+                <w:vertAlign w:val="baseline"/>
+                <w:lang w:val="en-US" w:eastAsia="zh-CN"/>
+              </w:rPr>
+              <w:t>管理员</w:t>
+            </w:r>
+          </w:p>
+        </w:tc>
+      </w:tr>
+    </w:tbl>
+    <w:p>
+      <w:pPr>
+        <w:jc w:val="both"/>
+        <w:rPr>
+          <w:rFonts w:hint="eastAsia" w:eastAsia="宋体"/>
+          <w:lang w:val="en-US" w:eastAsia="zh-CN"/>
+        </w:rPr>
+      </w:pPr>
     </w:p>
     <w:sectPr>
       <w:pgSz w:w="11906" w:h="16838"/>

</xml_diff>

<commit_message>
finish offer match and evaluate points method
</commit_message>
<xml_diff>
--- a/Doc/Model/status-config.docx
+++ b/Doc/Model/status-config.docx
@@ -1065,7 +1065,6 @@
           <w:tcPr>
             <w:tcW w:w="2177" w:type="dxa"/>
             <w:vMerge w:val="continue"/>
-            <w:tcBorders/>
           </w:tcPr>
           <w:p>
             <w:pPr>
@@ -1147,7 +1146,6 @@
           <w:tcPr>
             <w:tcW w:w="2177" w:type="dxa"/>
             <w:vMerge w:val="continue"/>
-            <w:tcBorders/>
           </w:tcPr>
           <w:p>
             <w:pPr>
@@ -1229,7 +1227,6 @@
           <w:tcPr>
             <w:tcW w:w="2177" w:type="dxa"/>
             <w:vMerge w:val="restart"/>
-            <w:tcBorders/>
             <w:vAlign w:val="center"/>
           </w:tcPr>
           <w:p>
@@ -1320,7 +1317,6 @@
           <w:tcPr>
             <w:tcW w:w="2177" w:type="dxa"/>
             <w:vMerge w:val="continue"/>
-            <w:tcBorders/>
           </w:tcPr>
           <w:p>
             <w:pPr>
@@ -1402,7 +1398,6 @@
           <w:tcPr>
             <w:tcW w:w="2177" w:type="dxa"/>
             <w:vMerge w:val="restart"/>
-            <w:tcBorders/>
             <w:vAlign w:val="center"/>
           </w:tcPr>
           <w:p>
@@ -1493,6 +1488,195 @@
           <w:tcPr>
             <w:tcW w:w="2177" w:type="dxa"/>
             <w:vMerge w:val="continue"/>
+          </w:tcPr>
+          <w:p>
+            <w:pPr>
+              <w:jc w:val="center"/>
+              <w:rPr>
+                <w:rFonts w:hint="eastAsia"/>
+                <w:vertAlign w:val="baseline"/>
+                <w:lang w:val="en-US" w:eastAsia="zh-CN"/>
+              </w:rPr>
+            </w:pPr>
+          </w:p>
+        </w:tc>
+        <w:tc>
+          <w:tcPr>
+            <w:tcW w:w="3100" w:type="dxa"/>
+          </w:tcPr>
+          <w:p>
+            <w:pPr>
+              <w:jc w:val="center"/>
+              <w:rPr>
+                <w:rFonts w:hint="eastAsia"/>
+                <w:vertAlign w:val="baseline"/>
+                <w:lang w:val="en-US" w:eastAsia="zh-CN"/>
+              </w:rPr>
+            </w:pPr>
+            <w:r>
+              <w:rPr>
+                <w:rFonts w:hint="eastAsia"/>
+                <w:vertAlign w:val="baseline"/>
+                <w:lang w:val="en-US" w:eastAsia="zh-CN"/>
+              </w:rPr>
+              <w:t>1</w:t>
+            </w:r>
+          </w:p>
+        </w:tc>
+        <w:tc>
+          <w:tcPr>
+            <w:tcW w:w="3245" w:type="dxa"/>
+          </w:tcPr>
+          <w:p>
+            <w:pPr>
+              <w:jc w:val="center"/>
+              <w:rPr>
+                <w:rFonts w:hint="eastAsia"/>
+                <w:vertAlign w:val="baseline"/>
+                <w:lang w:val="en-US" w:eastAsia="zh-CN"/>
+              </w:rPr>
+            </w:pPr>
+            <w:r>
+              <w:rPr>
+                <w:rFonts w:hint="eastAsia"/>
+                <w:vertAlign w:val="baseline"/>
+                <w:lang w:val="en-US" w:eastAsia="zh-CN"/>
+              </w:rPr>
+              <w:t>已添加</w:t>
+            </w:r>
+          </w:p>
+        </w:tc>
+      </w:tr>
+      <w:tr>
+        <w:tblPrEx>
+          <w:tblBorders>
+            <w:top w:val="single" w:color="auto" w:sz="4" w:space="0"/>
+            <w:left w:val="single" w:color="auto" w:sz="4" w:space="0"/>
+            <w:bottom w:val="single" w:color="auto" w:sz="4" w:space="0"/>
+            <w:right w:val="single" w:color="auto" w:sz="4" w:space="0"/>
+            <w:insideH w:val="single" w:color="auto" w:sz="4" w:space="0"/>
+            <w:insideV w:val="single" w:color="auto" w:sz="4" w:space="0"/>
+          </w:tblBorders>
+          <w:tblLayout w:type="fixed"/>
+          <w:tblCellMar>
+            <w:top w:w="0" w:type="dxa"/>
+            <w:left w:w="108" w:type="dxa"/>
+            <w:bottom w:w="0" w:type="dxa"/>
+            <w:right w:w="108" w:type="dxa"/>
+          </w:tblCellMar>
+        </w:tblPrEx>
+        <w:tc>
+          <w:tcPr>
+            <w:tcW w:w="2177" w:type="dxa"/>
+            <w:vMerge w:val="restart"/>
+            <w:vAlign w:val="center"/>
+          </w:tcPr>
+          <w:p>
+            <w:pPr>
+              <w:jc w:val="center"/>
+              <w:rPr>
+                <w:rFonts w:hint="eastAsia"/>
+                <w:vertAlign w:val="baseline"/>
+                <w:lang w:val="en-US" w:eastAsia="zh-CN"/>
+              </w:rPr>
+            </w:pPr>
+            <w:r>
+              <w:rPr>
+                <w:rFonts w:hint="eastAsia"/>
+                <w:vertAlign w:val="baseline"/>
+                <w:lang w:val="en-US" w:eastAsia="zh-CN"/>
+              </w:rPr>
+              <w:t>Receiver/Sender</w:t>
+            </w:r>
+          </w:p>
+          <w:p>
+            <w:pPr>
+              <w:jc w:val="center"/>
+              <w:rPr>
+                <w:rFonts w:hint="eastAsia"/>
+                <w:vertAlign w:val="baseline"/>
+                <w:lang w:val="en-US" w:eastAsia="zh-CN"/>
+              </w:rPr>
+            </w:pPr>
+            <w:r>
+              <w:rPr>
+                <w:rFonts w:hint="eastAsia"/>
+                <w:vertAlign w:val="baseline"/>
+                <w:lang w:val="en-US" w:eastAsia="zh-CN"/>
+              </w:rPr>
+              <w:t>status</w:t>
+            </w:r>
+          </w:p>
+        </w:tc>
+        <w:tc>
+          <w:tcPr>
+            <w:tcW w:w="3100" w:type="dxa"/>
+          </w:tcPr>
+          <w:p>
+            <w:pPr>
+              <w:jc w:val="center"/>
+              <w:rPr>
+                <w:rFonts w:hint="eastAsia"/>
+                <w:vertAlign w:val="baseline"/>
+                <w:lang w:val="en-US" w:eastAsia="zh-CN"/>
+              </w:rPr>
+            </w:pPr>
+            <w:r>
+              <w:rPr>
+                <w:rFonts w:hint="eastAsia"/>
+                <w:vertAlign w:val="baseline"/>
+                <w:lang w:val="en-US" w:eastAsia="zh-CN"/>
+              </w:rPr>
+              <w:t>0</w:t>
+            </w:r>
+          </w:p>
+        </w:tc>
+        <w:tc>
+          <w:tcPr>
+            <w:tcW w:w="3245" w:type="dxa"/>
+          </w:tcPr>
+          <w:p>
+            <w:pPr>
+              <w:jc w:val="center"/>
+              <w:rPr>
+                <w:rFonts w:hint="eastAsia"/>
+                <w:vertAlign w:val="baseline"/>
+                <w:lang w:val="en-US" w:eastAsia="zh-CN"/>
+              </w:rPr>
+            </w:pPr>
+            <w:r>
+              <w:rPr>
+                <w:rFonts w:hint="eastAsia"/>
+                <w:vertAlign w:val="baseline"/>
+                <w:lang w:val="en-US" w:eastAsia="zh-CN"/>
+              </w:rPr>
+              <w:t>同意交换</w:t>
+            </w:r>
+          </w:p>
+        </w:tc>
+      </w:tr>
+      <w:tr>
+        <w:tblPrEx>
+          <w:tblBorders>
+            <w:top w:val="single" w:color="auto" w:sz="4" w:space="0"/>
+            <w:left w:val="single" w:color="auto" w:sz="4" w:space="0"/>
+            <w:bottom w:val="single" w:color="auto" w:sz="4" w:space="0"/>
+            <w:right w:val="single" w:color="auto" w:sz="4" w:space="0"/>
+            <w:insideH w:val="single" w:color="auto" w:sz="4" w:space="0"/>
+            <w:insideV w:val="single" w:color="auto" w:sz="4" w:space="0"/>
+          </w:tblBorders>
+          <w:tblLayout w:type="fixed"/>
+          <w:tblCellMar>
+            <w:top w:w="0" w:type="dxa"/>
+            <w:left w:w="108" w:type="dxa"/>
+            <w:bottom w:w="0" w:type="dxa"/>
+            <w:right w:w="108" w:type="dxa"/>
+          </w:tblCellMar>
+        </w:tblPrEx>
+        <w:tc>
+          <w:tcPr>
+            <w:tcW w:w="2177" w:type="dxa"/>
+            <w:vMerge w:val="continue"/>
             <w:tcBorders/>
           </w:tcPr>
           <w:p>
@@ -1548,7 +1732,89 @@
                 <w:vertAlign w:val="baseline"/>
                 <w:lang w:val="en-US" w:eastAsia="zh-CN"/>
               </w:rPr>
-              <w:t>已添加</w:t>
+              <w:t>未进行确认</w:t>
+            </w:r>
+          </w:p>
+        </w:tc>
+      </w:tr>
+      <w:tr>
+        <w:tblPrEx>
+          <w:tblBorders>
+            <w:top w:val="single" w:color="auto" w:sz="4" w:space="0"/>
+            <w:left w:val="single" w:color="auto" w:sz="4" w:space="0"/>
+            <w:bottom w:val="single" w:color="auto" w:sz="4" w:space="0"/>
+            <w:right w:val="single" w:color="auto" w:sz="4" w:space="0"/>
+            <w:insideH w:val="single" w:color="auto" w:sz="4" w:space="0"/>
+            <w:insideV w:val="single" w:color="auto" w:sz="4" w:space="0"/>
+          </w:tblBorders>
+          <w:tblLayout w:type="fixed"/>
+          <w:tblCellMar>
+            <w:top w:w="0" w:type="dxa"/>
+            <w:left w:w="108" w:type="dxa"/>
+            <w:bottom w:w="0" w:type="dxa"/>
+            <w:right w:w="108" w:type="dxa"/>
+          </w:tblCellMar>
+        </w:tblPrEx>
+        <w:tc>
+          <w:tcPr>
+            <w:tcW w:w="2177" w:type="dxa"/>
+            <w:vMerge w:val="continue"/>
+            <w:tcBorders/>
+          </w:tcPr>
+          <w:p>
+            <w:pPr>
+              <w:jc w:val="center"/>
+              <w:rPr>
+                <w:rFonts w:hint="eastAsia"/>
+                <w:vertAlign w:val="baseline"/>
+                <w:lang w:val="en-US" w:eastAsia="zh-CN"/>
+              </w:rPr>
+            </w:pPr>
+          </w:p>
+        </w:tc>
+        <w:tc>
+          <w:tcPr>
+            <w:tcW w:w="3100" w:type="dxa"/>
+          </w:tcPr>
+          <w:p>
+            <w:pPr>
+              <w:jc w:val="center"/>
+              <w:rPr>
+                <w:rFonts w:hint="eastAsia"/>
+                <w:vertAlign w:val="baseline"/>
+                <w:lang w:val="en-US" w:eastAsia="zh-CN"/>
+              </w:rPr>
+            </w:pPr>
+            <w:r>
+              <w:rPr>
+                <w:rFonts w:hint="eastAsia"/>
+                <w:vertAlign w:val="baseline"/>
+                <w:lang w:val="en-US" w:eastAsia="zh-CN"/>
+              </w:rPr>
+              <w:t>2</w:t>
+            </w:r>
+          </w:p>
+        </w:tc>
+        <w:tc>
+          <w:tcPr>
+            <w:tcW w:w="3245" w:type="dxa"/>
+          </w:tcPr>
+          <w:p>
+            <w:pPr>
+              <w:jc w:val="center"/>
+              <w:rPr>
+                <w:rFonts w:hint="eastAsia"/>
+                <w:vertAlign w:val="baseline"/>
+                <w:lang w:val="en-US" w:eastAsia="zh-CN"/>
+              </w:rPr>
+            </w:pPr>
+            <w:r>
+              <w:rPr>
+                <w:rFonts w:hint="eastAsia"/>
+                <w:vertAlign w:val="baseline"/>
+                <w:lang w:val="en-US" w:eastAsia="zh-CN"/>
+              </w:rPr>
+              <w:t>不同意交换</w:t>
             </w:r>
           </w:p>
         </w:tc>
@@ -1571,8 +1837,6 @@
           <w:lang w:val="en-US" w:eastAsia="zh-CN"/>
         </w:rPr>
       </w:pPr>
-      <w:bookmarkStart w:id="0" w:name="_GoBack"/>
-      <w:bookmarkEnd w:id="0"/>
     </w:p>
     <w:p>
       <w:pPr>
@@ -1607,7 +1871,9 @@
         </w:tblBorders>
         <w:tblLayout w:type="fixed"/>
         <w:tblCellMar>
+          <w:top w:w="0" w:type="dxa"/>
           <w:left w:w="108" w:type="dxa"/>
+          <w:bottom w:w="0" w:type="dxa"/>
           <w:right w:w="108" w:type="dxa"/>
         </w:tblCellMar>
       </w:tblPr>
@@ -1628,7 +1894,9 @@
           </w:tblBorders>
           <w:tblLayout w:type="fixed"/>
           <w:tblCellMar>
+            <w:top w:w="0" w:type="dxa"/>
             <w:left w:w="108" w:type="dxa"/>
+            <w:bottom w:w="0" w:type="dxa"/>
             <w:right w:w="108" w:type="dxa"/>
           </w:tblCellMar>
         </w:tblPrEx>
@@ -1717,7 +1985,9 @@
           </w:tblBorders>
           <w:tblLayout w:type="fixed"/>
           <w:tblCellMar>
+            <w:top w:w="0" w:type="dxa"/>
             <w:left w:w="108" w:type="dxa"/>
+            <w:bottom w:w="0" w:type="dxa"/>
             <w:right w:w="108" w:type="dxa"/>
           </w:tblCellMar>
         </w:tblPrEx>
@@ -1807,7 +2077,9 @@
           </w:tblBorders>
           <w:tblLayout w:type="fixed"/>
           <w:tblCellMar>
+            <w:top w:w="0" w:type="dxa"/>
             <w:left w:w="108" w:type="dxa"/>
+            <w:bottom w:w="0" w:type="dxa"/>
             <w:right w:w="108" w:type="dxa"/>
           </w:tblCellMar>
         </w:tblPrEx>
@@ -1815,7 +2087,6 @@
           <w:tcPr>
             <w:tcW w:w="2840" w:type="dxa"/>
             <w:vMerge w:val="continue"/>
-            <w:tcBorders/>
             <w:vAlign w:val="center"/>
           </w:tcPr>
           <w:p>

</xml_diff>

<commit_message>
Merge failed with zzw.
</commit_message>
<xml_diff>
--- a/Doc/Model/status-config.docx
+++ b/Doc/Model/status-config.docx
@@ -1065,7 +1065,6 @@
           <w:tcPr>
             <w:tcW w:w="2177" w:type="dxa"/>
             <w:vMerge w:val="continue"/>
-            <w:tcBorders/>
           </w:tcPr>
           <w:p>
             <w:pPr>
@@ -1147,7 +1146,6 @@
           <w:tcPr>
             <w:tcW w:w="2177" w:type="dxa"/>
             <w:vMerge w:val="continue"/>
-            <w:tcBorders/>
           </w:tcPr>
           <w:p>
             <w:pPr>
@@ -1229,7 +1227,6 @@
           <w:tcPr>
             <w:tcW w:w="2177" w:type="dxa"/>
             <w:vMerge w:val="restart"/>
-            <w:tcBorders/>
             <w:vAlign w:val="center"/>
           </w:tcPr>
           <w:p>
@@ -1320,7 +1317,6 @@
           <w:tcPr>
             <w:tcW w:w="2177" w:type="dxa"/>
             <w:vMerge w:val="continue"/>
-            <w:tcBorders/>
           </w:tcPr>
           <w:p>
             <w:pPr>
@@ -1402,7 +1398,6 @@
           <w:tcPr>
             <w:tcW w:w="2177" w:type="dxa"/>
             <w:vMerge w:val="restart"/>
-            <w:tcBorders/>
             <w:vAlign w:val="center"/>
           </w:tcPr>
           <w:p>
@@ -1493,6 +1488,195 @@
           <w:tcPr>
             <w:tcW w:w="2177" w:type="dxa"/>
             <w:vMerge w:val="continue"/>
+          </w:tcPr>
+          <w:p>
+            <w:pPr>
+              <w:jc w:val="center"/>
+              <w:rPr>
+                <w:rFonts w:hint="eastAsia"/>
+                <w:vertAlign w:val="baseline"/>
+                <w:lang w:val="en-US" w:eastAsia="zh-CN"/>
+              </w:rPr>
+            </w:pPr>
+          </w:p>
+        </w:tc>
+        <w:tc>
+          <w:tcPr>
+            <w:tcW w:w="3100" w:type="dxa"/>
+          </w:tcPr>
+          <w:p>
+            <w:pPr>
+              <w:jc w:val="center"/>
+              <w:rPr>
+                <w:rFonts w:hint="eastAsia"/>
+                <w:vertAlign w:val="baseline"/>
+                <w:lang w:val="en-US" w:eastAsia="zh-CN"/>
+              </w:rPr>
+            </w:pPr>
+            <w:r>
+              <w:rPr>
+                <w:rFonts w:hint="eastAsia"/>
+                <w:vertAlign w:val="baseline"/>
+                <w:lang w:val="en-US" w:eastAsia="zh-CN"/>
+              </w:rPr>
+              <w:t>1</w:t>
+            </w:r>
+          </w:p>
+        </w:tc>
+        <w:tc>
+          <w:tcPr>
+            <w:tcW w:w="3245" w:type="dxa"/>
+          </w:tcPr>
+          <w:p>
+            <w:pPr>
+              <w:jc w:val="center"/>
+              <w:rPr>
+                <w:rFonts w:hint="eastAsia"/>
+                <w:vertAlign w:val="baseline"/>
+                <w:lang w:val="en-US" w:eastAsia="zh-CN"/>
+              </w:rPr>
+            </w:pPr>
+            <w:r>
+              <w:rPr>
+                <w:rFonts w:hint="eastAsia"/>
+                <w:vertAlign w:val="baseline"/>
+                <w:lang w:val="en-US" w:eastAsia="zh-CN"/>
+              </w:rPr>
+              <w:t>已添加</w:t>
+            </w:r>
+          </w:p>
+        </w:tc>
+      </w:tr>
+      <w:tr>
+        <w:tblPrEx>
+          <w:tblBorders>
+            <w:top w:val="single" w:color="auto" w:sz="4" w:space="0"/>
+            <w:left w:val="single" w:color="auto" w:sz="4" w:space="0"/>
+            <w:bottom w:val="single" w:color="auto" w:sz="4" w:space="0"/>
+            <w:right w:val="single" w:color="auto" w:sz="4" w:space="0"/>
+            <w:insideH w:val="single" w:color="auto" w:sz="4" w:space="0"/>
+            <w:insideV w:val="single" w:color="auto" w:sz="4" w:space="0"/>
+          </w:tblBorders>
+          <w:tblLayout w:type="fixed"/>
+          <w:tblCellMar>
+            <w:top w:w="0" w:type="dxa"/>
+            <w:left w:w="108" w:type="dxa"/>
+            <w:bottom w:w="0" w:type="dxa"/>
+            <w:right w:w="108" w:type="dxa"/>
+          </w:tblCellMar>
+        </w:tblPrEx>
+        <w:tc>
+          <w:tcPr>
+            <w:tcW w:w="2177" w:type="dxa"/>
+            <w:vMerge w:val="restart"/>
+            <w:vAlign w:val="center"/>
+          </w:tcPr>
+          <w:p>
+            <w:pPr>
+              <w:jc w:val="center"/>
+              <w:rPr>
+                <w:rFonts w:hint="eastAsia"/>
+                <w:vertAlign w:val="baseline"/>
+                <w:lang w:val="en-US" w:eastAsia="zh-CN"/>
+              </w:rPr>
+            </w:pPr>
+            <w:r>
+              <w:rPr>
+                <w:rFonts w:hint="eastAsia"/>
+                <w:vertAlign w:val="baseline"/>
+                <w:lang w:val="en-US" w:eastAsia="zh-CN"/>
+              </w:rPr>
+              <w:t>Receiver/Sender</w:t>
+            </w:r>
+          </w:p>
+          <w:p>
+            <w:pPr>
+              <w:jc w:val="center"/>
+              <w:rPr>
+                <w:rFonts w:hint="eastAsia"/>
+                <w:vertAlign w:val="baseline"/>
+                <w:lang w:val="en-US" w:eastAsia="zh-CN"/>
+              </w:rPr>
+            </w:pPr>
+            <w:r>
+              <w:rPr>
+                <w:rFonts w:hint="eastAsia"/>
+                <w:vertAlign w:val="baseline"/>
+                <w:lang w:val="en-US" w:eastAsia="zh-CN"/>
+              </w:rPr>
+              <w:t>status</w:t>
+            </w:r>
+          </w:p>
+        </w:tc>
+        <w:tc>
+          <w:tcPr>
+            <w:tcW w:w="3100" w:type="dxa"/>
+          </w:tcPr>
+          <w:p>
+            <w:pPr>
+              <w:jc w:val="center"/>
+              <w:rPr>
+                <w:rFonts w:hint="eastAsia"/>
+                <w:vertAlign w:val="baseline"/>
+                <w:lang w:val="en-US" w:eastAsia="zh-CN"/>
+              </w:rPr>
+            </w:pPr>
+            <w:r>
+              <w:rPr>
+                <w:rFonts w:hint="eastAsia"/>
+                <w:vertAlign w:val="baseline"/>
+                <w:lang w:val="en-US" w:eastAsia="zh-CN"/>
+              </w:rPr>
+              <w:t>0</w:t>
+            </w:r>
+          </w:p>
+        </w:tc>
+        <w:tc>
+          <w:tcPr>
+            <w:tcW w:w="3245" w:type="dxa"/>
+          </w:tcPr>
+          <w:p>
+            <w:pPr>
+              <w:jc w:val="center"/>
+              <w:rPr>
+                <w:rFonts w:hint="eastAsia"/>
+                <w:vertAlign w:val="baseline"/>
+                <w:lang w:val="en-US" w:eastAsia="zh-CN"/>
+              </w:rPr>
+            </w:pPr>
+            <w:r>
+              <w:rPr>
+                <w:rFonts w:hint="eastAsia"/>
+                <w:vertAlign w:val="baseline"/>
+                <w:lang w:val="en-US" w:eastAsia="zh-CN"/>
+              </w:rPr>
+              <w:t>同意交换</w:t>
+            </w:r>
+          </w:p>
+        </w:tc>
+      </w:tr>
+      <w:tr>
+        <w:tblPrEx>
+          <w:tblBorders>
+            <w:top w:val="single" w:color="auto" w:sz="4" w:space="0"/>
+            <w:left w:val="single" w:color="auto" w:sz="4" w:space="0"/>
+            <w:bottom w:val="single" w:color="auto" w:sz="4" w:space="0"/>
+            <w:right w:val="single" w:color="auto" w:sz="4" w:space="0"/>
+            <w:insideH w:val="single" w:color="auto" w:sz="4" w:space="0"/>
+            <w:insideV w:val="single" w:color="auto" w:sz="4" w:space="0"/>
+          </w:tblBorders>
+          <w:tblLayout w:type="fixed"/>
+          <w:tblCellMar>
+            <w:top w:w="0" w:type="dxa"/>
+            <w:left w:w="108" w:type="dxa"/>
+            <w:bottom w:w="0" w:type="dxa"/>
+            <w:right w:w="108" w:type="dxa"/>
+          </w:tblCellMar>
+        </w:tblPrEx>
+        <w:tc>
+          <w:tcPr>
+            <w:tcW w:w="2177" w:type="dxa"/>
+            <w:vMerge w:val="continue"/>
             <w:tcBorders/>
           </w:tcPr>
           <w:p>
@@ -1548,7 +1732,89 @@
                 <w:vertAlign w:val="baseline"/>
                 <w:lang w:val="en-US" w:eastAsia="zh-CN"/>
               </w:rPr>
-              <w:t>已添加</w:t>
+              <w:t>未进行确认</w:t>
+            </w:r>
+          </w:p>
+        </w:tc>
+      </w:tr>
+      <w:tr>
+        <w:tblPrEx>
+          <w:tblBorders>
+            <w:top w:val="single" w:color="auto" w:sz="4" w:space="0"/>
+            <w:left w:val="single" w:color="auto" w:sz="4" w:space="0"/>
+            <w:bottom w:val="single" w:color="auto" w:sz="4" w:space="0"/>
+            <w:right w:val="single" w:color="auto" w:sz="4" w:space="0"/>
+            <w:insideH w:val="single" w:color="auto" w:sz="4" w:space="0"/>
+            <w:insideV w:val="single" w:color="auto" w:sz="4" w:space="0"/>
+          </w:tblBorders>
+          <w:tblLayout w:type="fixed"/>
+          <w:tblCellMar>
+            <w:top w:w="0" w:type="dxa"/>
+            <w:left w:w="108" w:type="dxa"/>
+            <w:bottom w:w="0" w:type="dxa"/>
+            <w:right w:w="108" w:type="dxa"/>
+          </w:tblCellMar>
+        </w:tblPrEx>
+        <w:tc>
+          <w:tcPr>
+            <w:tcW w:w="2177" w:type="dxa"/>
+            <w:vMerge w:val="continue"/>
+            <w:tcBorders/>
+          </w:tcPr>
+          <w:p>
+            <w:pPr>
+              <w:jc w:val="center"/>
+              <w:rPr>
+                <w:rFonts w:hint="eastAsia"/>
+                <w:vertAlign w:val="baseline"/>
+                <w:lang w:val="en-US" w:eastAsia="zh-CN"/>
+              </w:rPr>
+            </w:pPr>
+          </w:p>
+        </w:tc>
+        <w:tc>
+          <w:tcPr>
+            <w:tcW w:w="3100" w:type="dxa"/>
+          </w:tcPr>
+          <w:p>
+            <w:pPr>
+              <w:jc w:val="center"/>
+              <w:rPr>
+                <w:rFonts w:hint="eastAsia"/>
+                <w:vertAlign w:val="baseline"/>
+                <w:lang w:val="en-US" w:eastAsia="zh-CN"/>
+              </w:rPr>
+            </w:pPr>
+            <w:r>
+              <w:rPr>
+                <w:rFonts w:hint="eastAsia"/>
+                <w:vertAlign w:val="baseline"/>
+                <w:lang w:val="en-US" w:eastAsia="zh-CN"/>
+              </w:rPr>
+              <w:t>2</w:t>
+            </w:r>
+          </w:p>
+        </w:tc>
+        <w:tc>
+          <w:tcPr>
+            <w:tcW w:w="3245" w:type="dxa"/>
+          </w:tcPr>
+          <w:p>
+            <w:pPr>
+              <w:jc w:val="center"/>
+              <w:rPr>
+                <w:rFonts w:hint="eastAsia"/>
+                <w:vertAlign w:val="baseline"/>
+                <w:lang w:val="en-US" w:eastAsia="zh-CN"/>
+              </w:rPr>
+            </w:pPr>
+            <w:r>
+              <w:rPr>
+                <w:rFonts w:hint="eastAsia"/>
+                <w:vertAlign w:val="baseline"/>
+                <w:lang w:val="en-US" w:eastAsia="zh-CN"/>
+              </w:rPr>
+              <w:t>不同意交换</w:t>
             </w:r>
           </w:p>
         </w:tc>
@@ -1571,8 +1837,6 @@
           <w:lang w:val="en-US" w:eastAsia="zh-CN"/>
         </w:rPr>
       </w:pPr>
-      <w:bookmarkStart w:id="0" w:name="_GoBack"/>
-      <w:bookmarkEnd w:id="0"/>
     </w:p>
     <w:p>
       <w:pPr>
@@ -1607,7 +1871,9 @@
         </w:tblBorders>
         <w:tblLayout w:type="fixed"/>
         <w:tblCellMar>
+          <w:top w:w="0" w:type="dxa"/>
           <w:left w:w="108" w:type="dxa"/>
+          <w:bottom w:w="0" w:type="dxa"/>
           <w:right w:w="108" w:type="dxa"/>
         </w:tblCellMar>
       </w:tblPr>
@@ -1628,7 +1894,9 @@
           </w:tblBorders>
           <w:tblLayout w:type="fixed"/>
           <w:tblCellMar>
+            <w:top w:w="0" w:type="dxa"/>
             <w:left w:w="108" w:type="dxa"/>
+            <w:bottom w:w="0" w:type="dxa"/>
             <w:right w:w="108" w:type="dxa"/>
           </w:tblCellMar>
         </w:tblPrEx>
@@ -1717,7 +1985,9 @@
           </w:tblBorders>
           <w:tblLayout w:type="fixed"/>
           <w:tblCellMar>
+            <w:top w:w="0" w:type="dxa"/>
             <w:left w:w="108" w:type="dxa"/>
+            <w:bottom w:w="0" w:type="dxa"/>
             <w:right w:w="108" w:type="dxa"/>
           </w:tblCellMar>
         </w:tblPrEx>
@@ -1807,7 +2077,9 @@
           </w:tblBorders>
           <w:tblLayout w:type="fixed"/>
           <w:tblCellMar>
+            <w:top w:w="0" w:type="dxa"/>
             <w:left w:w="108" w:type="dxa"/>
+            <w:bottom w:w="0" w:type="dxa"/>
             <w:right w:w="108" w:type="dxa"/>
           </w:tblCellMar>
         </w:tblPrEx>
@@ -1815,7 +2087,6 @@
           <w:tcPr>
             <w:tcW w:w="2840" w:type="dxa"/>
             <w:vMerge w:val="continue"/>
-            <w:tcBorders/>
             <w:vAlign w:val="center"/>
           </w:tcPr>
           <w:p>

</xml_diff>